<commit_message>
Updated Plan.docx with Section 7.
</commit_message>
<xml_diff>
--- a/Documentation/Plan.docx
+++ b/Documentation/Plan.docx
@@ -6033,8 +6033,252 @@
           <w:szCs w:val="24"/>
         </w:rPr>
       </w:pPr>
+    </w:p>
+    <w:p>
+      <w:pPr>
+        <w:spacing w:after="0" w:line="240" w:lineRule="auto"/>
+        <w:rPr>
+          <w:rFonts w:ascii="Times New Roman" w:hAnsi="Times New Roman" w:cs="Times New Roman"/>
+          <w:sz w:val="24"/>
+          <w:szCs w:val="24"/>
+        </w:rPr>
+      </w:pPr>
+      <w:r>
+        <w:rPr>
+          <w:rFonts w:ascii="Times New Roman" w:hAnsi="Times New Roman" w:cs="Times New Roman"/>
+          <w:sz w:val="24"/>
+          <w:szCs w:val="24"/>
+        </w:rPr>
+        <w:t xml:space="preserve">In order to develop </w:t>
+      </w:r>
+      <w:proofErr w:type="spellStart"/>
+      <w:r>
+        <w:rPr>
+          <w:rFonts w:ascii="Times New Roman" w:hAnsi="Times New Roman" w:cs="Times New Roman"/>
+          <w:sz w:val="24"/>
+          <w:szCs w:val="24"/>
+        </w:rPr>
+        <w:t>StarFighter</w:t>
+      </w:r>
+      <w:proofErr w:type="spellEnd"/>
+      <w:r>
+        <w:rPr>
+          <w:rFonts w:ascii="Times New Roman" w:hAnsi="Times New Roman" w:cs="Times New Roman"/>
+          <w:sz w:val="24"/>
+          <w:szCs w:val="24"/>
+        </w:rPr>
+        <w:t>, we are going to be using P</w:t>
+      </w:r>
+      <w:r>
+        <w:rPr>
+          <w:rFonts w:ascii="Times New Roman" w:hAnsi="Times New Roman" w:cs="Times New Roman"/>
+          <w:sz w:val="24"/>
+          <w:szCs w:val="24"/>
+        </w:rPr>
+        <w:t>ivotal</w:t>
+      </w:r>
+      <w:r>
+        <w:rPr>
+          <w:rFonts w:ascii="Times New Roman" w:hAnsi="Times New Roman" w:cs="Times New Roman"/>
+          <w:sz w:val="24"/>
+          <w:szCs w:val="24"/>
+        </w:rPr>
+        <w:t xml:space="preserve"> T</w:t>
+      </w:r>
+      <w:r>
+        <w:rPr>
+          <w:rFonts w:ascii="Times New Roman" w:hAnsi="Times New Roman" w:cs="Times New Roman"/>
+          <w:sz w:val="24"/>
+          <w:szCs w:val="24"/>
+        </w:rPr>
+        <w:t>racker</w:t>
+      </w:r>
+      <w:r>
+        <w:rPr>
+          <w:rFonts w:ascii="Times New Roman" w:hAnsi="Times New Roman" w:cs="Times New Roman"/>
+          <w:sz w:val="24"/>
+          <w:szCs w:val="24"/>
+        </w:rPr>
+        <w:t xml:space="preserve"> in order to keep track of our tasks. We will be using this tracker over other trackers because it is easy to use and will help keep us on track in order to meet our goals for this project. </w:t>
+      </w:r>
+      <w:proofErr w:type="spellStart"/>
+      <w:r>
+        <w:rPr>
+          <w:rFonts w:ascii="Times New Roman" w:hAnsi="Times New Roman" w:cs="Times New Roman"/>
+          <w:sz w:val="24"/>
+          <w:szCs w:val="24"/>
+        </w:rPr>
+        <w:t>Github</w:t>
+      </w:r>
+      <w:proofErr w:type="spellEnd"/>
+      <w:r>
+        <w:rPr>
+          <w:rFonts w:ascii="Times New Roman" w:hAnsi="Times New Roman" w:cs="Times New Roman"/>
+          <w:sz w:val="24"/>
+          <w:szCs w:val="24"/>
+        </w:rPr>
+        <w:t xml:space="preserve"> will be used for our version control of this project. W</w:t>
+      </w:r>
       <w:bookmarkStart w:id="0" w:name="_GoBack"/>
       <w:bookmarkEnd w:id="0"/>
+      <w:r>
+        <w:rPr>
+          <w:rFonts w:ascii="Times New Roman" w:hAnsi="Times New Roman" w:cs="Times New Roman"/>
+          <w:sz w:val="24"/>
+          <w:szCs w:val="24"/>
+        </w:rPr>
+        <w:t xml:space="preserve">e want to use </w:t>
+      </w:r>
+      <w:proofErr w:type="spellStart"/>
+      <w:r>
+        <w:rPr>
+          <w:rFonts w:ascii="Times New Roman" w:hAnsi="Times New Roman" w:cs="Times New Roman"/>
+          <w:sz w:val="24"/>
+          <w:szCs w:val="24"/>
+        </w:rPr>
+        <w:t>Github</w:t>
+      </w:r>
+      <w:proofErr w:type="spellEnd"/>
+      <w:r>
+        <w:rPr>
+          <w:rFonts w:ascii="Times New Roman" w:hAnsi="Times New Roman" w:cs="Times New Roman"/>
+          <w:sz w:val="24"/>
+          <w:szCs w:val="24"/>
+        </w:rPr>
+        <w:t xml:space="preserve">, because there is </w:t>
+      </w:r>
+      <w:proofErr w:type="spellStart"/>
+      <w:r>
+        <w:rPr>
+          <w:rFonts w:ascii="Times New Roman" w:hAnsi="Times New Roman" w:cs="Times New Roman"/>
+          <w:sz w:val="24"/>
+          <w:szCs w:val="24"/>
+        </w:rPr>
+        <w:t>Git</w:t>
+      </w:r>
+      <w:proofErr w:type="spellEnd"/>
+      <w:r>
+        <w:rPr>
+          <w:rFonts w:ascii="Times New Roman" w:hAnsi="Times New Roman" w:cs="Times New Roman"/>
+          <w:sz w:val="24"/>
+          <w:szCs w:val="24"/>
+        </w:rPr>
+        <w:t xml:space="preserve"> integration with the Unreal Engine to help in making commits easier to manage. We will be storing all of our documentation and meeting notes in a Documentation folder on our project’s </w:t>
+      </w:r>
+      <w:proofErr w:type="spellStart"/>
+      <w:r>
+        <w:rPr>
+          <w:rFonts w:ascii="Times New Roman" w:hAnsi="Times New Roman" w:cs="Times New Roman"/>
+          <w:sz w:val="24"/>
+          <w:szCs w:val="24"/>
+        </w:rPr>
+        <w:t>Github</w:t>
+      </w:r>
+      <w:proofErr w:type="spellEnd"/>
+      <w:r>
+        <w:rPr>
+          <w:rFonts w:ascii="Times New Roman" w:hAnsi="Times New Roman" w:cs="Times New Roman"/>
+          <w:sz w:val="24"/>
+          <w:szCs w:val="24"/>
+        </w:rPr>
+        <w:t xml:space="preserve">. </w:t>
+      </w:r>
+      <w:r>
+        <w:rPr>
+          <w:rFonts w:ascii="Times New Roman" w:hAnsi="Times New Roman" w:cs="Times New Roman"/>
+          <w:sz w:val="24"/>
+          <w:szCs w:val="24"/>
+        </w:rPr>
+        <w:t xml:space="preserve">We normally meet every Tuesday and Thursday after our Topics in Computer Science course at 1:15pm. This allows us to meet with Dr. Ricks if we need to discuss details about our project or to seek assistance. </w:t>
+      </w:r>
+    </w:p>
+    <w:p>
+      <w:pPr>
+        <w:spacing w:after="0" w:line="240" w:lineRule="auto"/>
+        <w:rPr>
+          <w:rFonts w:ascii="Times New Roman" w:hAnsi="Times New Roman" w:cs="Times New Roman"/>
+          <w:sz w:val="24"/>
+          <w:szCs w:val="24"/>
+        </w:rPr>
+      </w:pPr>
+    </w:p>
+    <w:p>
+      <w:pPr>
+        <w:spacing w:after="0" w:line="240" w:lineRule="auto"/>
+        <w:rPr>
+          <w:rFonts w:ascii="Times New Roman" w:hAnsi="Times New Roman" w:cs="Times New Roman"/>
+          <w:sz w:val="24"/>
+          <w:szCs w:val="24"/>
+        </w:rPr>
+      </w:pPr>
+      <w:r>
+        <w:rPr>
+          <w:rFonts w:ascii="Times New Roman" w:hAnsi="Times New Roman" w:cs="Times New Roman"/>
+          <w:sz w:val="24"/>
+          <w:szCs w:val="24"/>
+        </w:rPr>
+        <w:t xml:space="preserve">Our Pivotal Tracker is located at: </w:t>
+      </w:r>
+      <w:r>
+        <w:rPr>
+          <w:rFonts w:ascii="Times New Roman" w:hAnsi="Times New Roman" w:cs="Times New Roman"/>
+          <w:sz w:val="24"/>
+          <w:szCs w:val="24"/>
+        </w:rPr>
+        <w:t>https://www.pivotaltracker.com/n/projects/1861583</w:t>
+      </w:r>
+      <w:r>
+        <w:rPr>
+          <w:rFonts w:ascii="Times New Roman" w:hAnsi="Times New Roman" w:cs="Times New Roman"/>
+          <w:sz w:val="24"/>
+          <w:szCs w:val="24"/>
+        </w:rPr>
+        <w:br/>
+      </w:r>
+    </w:p>
+    <w:p>
+      <w:pPr>
+        <w:spacing w:after="0" w:line="240" w:lineRule="auto"/>
+        <w:rPr>
+          <w:rFonts w:ascii="Times New Roman" w:hAnsi="Times New Roman" w:cs="Times New Roman"/>
+          <w:sz w:val="24"/>
+          <w:szCs w:val="24"/>
+        </w:rPr>
+      </w:pPr>
+      <w:r>
+        <w:rPr>
+          <w:rFonts w:ascii="Times New Roman" w:hAnsi="Times New Roman" w:cs="Times New Roman"/>
+          <w:sz w:val="24"/>
+          <w:szCs w:val="24"/>
+        </w:rPr>
+        <w:t xml:space="preserve">Our </w:t>
+      </w:r>
+      <w:proofErr w:type="spellStart"/>
+      <w:r>
+        <w:rPr>
+          <w:rFonts w:ascii="Times New Roman" w:hAnsi="Times New Roman" w:cs="Times New Roman"/>
+          <w:sz w:val="24"/>
+          <w:szCs w:val="24"/>
+        </w:rPr>
+        <w:t>Github</w:t>
+      </w:r>
+      <w:proofErr w:type="spellEnd"/>
+      <w:r>
+        <w:rPr>
+          <w:rFonts w:ascii="Times New Roman" w:hAnsi="Times New Roman" w:cs="Times New Roman"/>
+          <w:sz w:val="24"/>
+          <w:szCs w:val="24"/>
+        </w:rPr>
+        <w:t xml:space="preserve"> and Documentation is located at: </w:t>
+      </w:r>
+      <w:r>
+        <w:rPr>
+          <w:rFonts w:ascii="Times New Roman" w:hAnsi="Times New Roman" w:cs="Times New Roman"/>
+          <w:sz w:val="24"/>
+          <w:szCs w:val="24"/>
+        </w:rPr>
+        <w:t>https://github.com/Cwagner01/StarFighter</w:t>
+      </w:r>
     </w:p>
     <w:sectPr>
       <w:pgSz w:w="12240" w:h="15840"/>
@@ -7919,6 +8163,17 @@
       <w:contextualSpacing/>
     </w:pPr>
   </w:style>
+  <w:style w:type="character" w:styleId="Hyperlink">
+    <w:name w:val="Hyperlink"/>
+    <w:basedOn w:val="DefaultParagraphFont"/>
+    <w:uiPriority w:val="99"/>
+    <w:unhideWhenUsed/>
+    <w:rsid w:val="002F2E37"/>
+    <w:rPr>
+      <w:color w:val="0563C1" w:themeColor="hyperlink"/>
+      <w:u w:val="single"/>
+    </w:rPr>
+  </w:style>
 </w:styles>
 </file>
 

</xml_diff>